<commit_message>
Changed some files for day 5
</commit_message>
<xml_diff>
--- a/Day2Day/Day_04 (lighting 1)/Lesson Plan, day 4 & 5.docx
+++ b/Day2Day/Day_04 (lighting 1)/Lesson Plan, day 4 & 5.docx
@@ -1652,10 +1652,10 @@
             <v:path o:extrusionok="f" gradientshapeok="t" o:connecttype="rect"/>
             <o:lock v:ext="edit" aspectratio="t"/>
           </v:shapetype>
-          <v:shape id="_x0000_i1025" type="#_x0000_t75" style="width:75.85pt;height:41.2pt" o:ole="">
+          <v:shape id="_x0000_i1025" type="#_x0000_t75" style="width:76.05pt;height:41.45pt" o:ole="">
             <v:imagedata r:id="rId5" o:title=""/>
           </v:shape>
-          <o:OLEObject Type="Embed" ProgID="Package" ShapeID="_x0000_i1025" DrawAspect="Content" ObjectID="_1655811612" r:id="rId6"/>
+          <o:OLEObject Type="Embed" ProgID="Package" ShapeID="_x0000_i1025" DrawAspect="Content" ObjectID="_1683016883" r:id="rId6"/>
         </w:object>
       </w:r>
       <w:r>
@@ -1668,10 +1668,10 @@
           <w:szCs w:val="28"/>
         </w:rPr>
         <w:object w:dxaOrig="1610" w:dyaOrig="830">
-          <v:shape id="_x0000_i1026" type="#_x0000_t75" style="width:80.45pt;height:41.2pt" o:ole="">
+          <v:shape id="_x0000_i1026" type="#_x0000_t75" style="width:80.65pt;height:41.45pt" o:ole="">
             <v:imagedata r:id="rId7" o:title=""/>
           </v:shape>
-          <o:OLEObject Type="Embed" ProgID="Package" ShapeID="_x0000_i1026" DrawAspect="Content" ObjectID="_1655811613" r:id="rId8"/>
+          <o:OLEObject Type="Embed" ProgID="Package" ShapeID="_x0000_i1026" DrawAspect="Content" ObjectID="_1683016884" r:id="rId8"/>
         </w:object>
       </w:r>
       <w:r>
@@ -1684,10 +1684,10 @@
           <w:szCs w:val="28"/>
         </w:rPr>
         <w:object w:dxaOrig="1860" w:dyaOrig="830">
-          <v:shape id="_x0000_i1027" type="#_x0000_t75" style="width:93.2pt;height:41.2pt" o:ole="">
+          <v:shape id="_x0000_i1027" type="#_x0000_t75" style="width:93.3pt;height:41.45pt" o:ole="">
             <v:imagedata r:id="rId9" o:title=""/>
           </v:shape>
-          <o:OLEObject Type="Embed" ProgID="Package" ShapeID="_x0000_i1027" DrawAspect="Content" ObjectID="_1655811614" r:id="rId10"/>
+          <o:OLEObject Type="Embed" ProgID="Package" ShapeID="_x0000_i1027" DrawAspect="Content" ObjectID="_1683016885" r:id="rId10"/>
         </w:object>
       </w:r>
       <w:r>
@@ -1700,10 +1700,10 @@
           <w:szCs w:val="28"/>
         </w:rPr>
         <w:object w:dxaOrig="2010" w:dyaOrig="830">
-          <v:shape id="_x0000_i1028" type="#_x0000_t75" style="width:100.5pt;height:41.2pt" o:ole="">
+          <v:shape id="_x0000_i1028" type="#_x0000_t75" style="width:100.2pt;height:41.45pt" o:ole="">
             <v:imagedata r:id="rId11" o:title=""/>
           </v:shape>
-          <o:OLEObject Type="Embed" ProgID="Package" ShapeID="_x0000_i1028" DrawAspect="Content" ObjectID="_1655811615" r:id="rId12"/>
+          <o:OLEObject Type="Embed" ProgID="Package" ShapeID="_x0000_i1028" DrawAspect="Content" ObjectID="_1683016886" r:id="rId12"/>
         </w:object>
       </w:r>
       <w:r>
@@ -1715,11 +1715,11 @@
           <w:sz w:val="24"/>
           <w:szCs w:val="28"/>
         </w:rPr>
-        <w:object w:dxaOrig="1670" w:dyaOrig="830">
-          <v:shape id="_x0000_i1029" type="#_x0000_t75" style="width:83.55pt;height:41.2pt" o:ole="">
+        <w:object w:dxaOrig="1797" w:dyaOrig="846">
+          <v:shape id="_x0000_i1040" type="#_x0000_t75" style="width:89.85pt;height:42.05pt" o:ole="">
             <v:imagedata r:id="rId13" o:title=""/>
           </v:shape>
-          <o:OLEObject Type="Embed" ProgID="Package" ShapeID="_x0000_i1029" DrawAspect="Content" ObjectID="_1655811616" r:id="rId14"/>
+          <o:OLEObject Type="Embed" ProgID="Package" ShapeID="_x0000_i1040" DrawAspect="Content" ObjectID="_1683016887" r:id="rId14"/>
         </w:object>
       </w:r>
       <w:r>
@@ -1728,11 +1728,11 @@
           <w:sz w:val="24"/>
           <w:szCs w:val="28"/>
         </w:rPr>
-        <w:object w:dxaOrig="2000" w:dyaOrig="830">
-          <v:shape id="_x0000_i1030" type="#_x0000_t75" style="width:99.7pt;height:41.2pt" o:ole="">
+        <w:object w:dxaOrig="2134" w:dyaOrig="846">
+          <v:shape id="_x0000_i1038" type="#_x0000_t75" style="width:106.55pt;height:42.05pt" o:ole="">
             <v:imagedata r:id="rId15" o:title=""/>
           </v:shape>
-          <o:OLEObject Type="Embed" ProgID="Package" ShapeID="_x0000_i1030" DrawAspect="Content" ObjectID="_1655811617" r:id="rId16"/>
+          <o:OLEObject Type="Embed" ProgID="Package" ShapeID="_x0000_i1038" DrawAspect="Content" ObjectID="_1683016888" r:id="rId16"/>
         </w:object>
       </w:r>
     </w:p>
@@ -2687,10 +2687,10 @@
           <w:szCs w:val="28"/>
         </w:rPr>
         <w:object w:dxaOrig="1545" w:dyaOrig="811">
-          <v:shape id="_x0000_i1031" type="#_x0000_t75" style="width:77pt;height:40.45pt" o:ole="">
+          <v:shape id="_x0000_i1031" type="#_x0000_t75" style="width:77.2pt;height:40.3pt" o:ole="">
             <v:imagedata r:id="rId17" o:title=""/>
           </v:shape>
-          <o:OLEObject Type="Embed" ProgID="Package" ShapeID="_x0000_i1031" DrawAspect="Content" ObjectID="_1655811618" r:id="rId18"/>
+          <o:OLEObject Type="Embed" ProgID="Package" ShapeID="_x0000_i1031" DrawAspect="Content" ObjectID="_1683016889" r:id="rId18"/>
         </w:object>
       </w:r>
       <w:r>
@@ -2700,10 +2700,10 @@
           <w:szCs w:val="28"/>
         </w:rPr>
         <w:object w:dxaOrig="2041" w:dyaOrig="811">
-          <v:shape id="_x0000_i1032" type="#_x0000_t75" style="width:102.05pt;height:40.45pt" o:ole="">
+          <v:shape id="_x0000_i1032" type="#_x0000_t75" style="width:101.95pt;height:40.3pt" o:ole="">
             <v:imagedata r:id="rId19" o:title=""/>
           </v:shape>
-          <o:OLEObject Type="Embed" ProgID="Package" ShapeID="_x0000_i1032" DrawAspect="Content" ObjectID="_1655811619" r:id="rId20"/>
+          <o:OLEObject Type="Embed" ProgID="Package" ShapeID="_x0000_i1032" DrawAspect="Content" ObjectID="_1683016890" r:id="rId20"/>
         </w:object>
       </w:r>
       <w:r>
@@ -2713,10 +2713,10 @@
           <w:szCs w:val="28"/>
         </w:rPr>
         <w:object w:dxaOrig="1996" w:dyaOrig="811">
-          <v:shape id="_x0000_i1033" type="#_x0000_t75" style="width:99.7pt;height:40.45pt" o:ole="">
+          <v:shape id="_x0000_i1033" type="#_x0000_t75" style="width:99.65pt;height:40.3pt" o:ole="">
             <v:imagedata r:id="rId21" o:title=""/>
           </v:shape>
-          <o:OLEObject Type="Embed" ProgID="Package" ShapeID="_x0000_i1033" DrawAspect="Content" ObjectID="_1655811620" r:id="rId22"/>
+          <o:OLEObject Type="Embed" ProgID="Package" ShapeID="_x0000_i1033" DrawAspect="Content" ObjectID="_1683016891" r:id="rId22"/>
         </w:object>
       </w:r>
       <w:r>
@@ -2726,10 +2726,10 @@
           <w:szCs w:val="28"/>
         </w:rPr>
         <w:object w:dxaOrig="1666" w:dyaOrig="811">
-          <v:shape id="_x0000_i1034" type="#_x0000_t75" style="width:83.55pt;height:40.45pt" o:ole="">
+          <v:shape id="_x0000_i1034" type="#_x0000_t75" style="width:83.5pt;height:40.3pt" o:ole="">
             <v:imagedata r:id="rId23" o:title=""/>
           </v:shape>
-          <o:OLEObject Type="Embed" ProgID="Package" ShapeID="_x0000_i1034" DrawAspect="Content" ObjectID="_1655811621" r:id="rId24"/>
+          <o:OLEObject Type="Embed" ProgID="Package" ShapeID="_x0000_i1034" DrawAspect="Content" ObjectID="_1683016892" r:id="rId24"/>
         </w:object>
       </w:r>
     </w:p>

</xml_diff>